<commit_message>
La till lite info
</commit_message>
<xml_diff>
--- a/programmering/python/elev_uppgifter/uppg_skola/Skola.docx
+++ b/programmering/python/elev_uppgifter/uppg_skola/Skola.docx
@@ -23,50 +23,16 @@
         <w:t>En övning att göra ett program där man kan lägga till och ta bort elever. Följ UML</w:t>
       </w:r>
       <w:r>
-        <w:t>-</w:t>
-      </w:r>
-      <w:proofErr w:type="spellStart"/>
-      <w:r>
-        <w:t>diagramet</w:t>
-      </w:r>
-      <w:proofErr w:type="spellEnd"/>
-      <w:r>
-        <w:t xml:space="preserve"> och börja med menyn för programmet. </w:t>
-      </w:r>
-      <w:r>
-        <w:t xml:space="preserve"> Om man vill kan man lägga till funktionen att kunna spara alla elever till fil. </w:t>
-      </w:r>
-      <w:proofErr w:type="gramStart"/>
-      <w:r>
-        <w:t>Detta  görs</w:t>
-      </w:r>
-      <w:proofErr w:type="gramEnd"/>
-      <w:r>
-        <w:t xml:space="preserve"> genom att använda </w:t>
-      </w:r>
-      <w:proofErr w:type="spellStart"/>
-      <w:r>
-        <w:t>pickle</w:t>
-      </w:r>
-      <w:proofErr w:type="spellEnd"/>
-      <w:r>
-        <w:t xml:space="preserve"> som </w:t>
-      </w:r>
-      <w:proofErr w:type="spellStart"/>
-      <w:r>
-        <w:t>serializerar</w:t>
-      </w:r>
-      <w:proofErr w:type="spellEnd"/>
-      <w:r>
-        <w:t xml:space="preserve"> objekt och sparar dem på fil. Då måste man först importer </w:t>
-      </w:r>
-      <w:proofErr w:type="spellStart"/>
-      <w:r>
-        <w:t>pickle</w:t>
-      </w:r>
-      <w:proofErr w:type="spellEnd"/>
-      <w:r>
-        <w:t>:</w:t>
+        <w:t>-diagramet och börja med menyn för programmet.</w:t>
+      </w:r>
+      <w:r>
+        <w:t xml:space="preserve"> OBS: Telefonnummer får vara unikt id i denna uppgift!</w:t>
+      </w:r>
+      <w:r>
+        <w:t xml:space="preserve"> </w:t>
+      </w:r>
+      <w:r>
+        <w:t xml:space="preserve"> Om man vill kan man lägga till funktionen att kunna spara alla elever till fil. Detta  görs genom att använda pickle som serializerar objekt och sparar dem på fil. Då måste man först importer pickle:</w:t>
       </w:r>
     </w:p>
     <w:p/>
@@ -108,7 +74,6 @@
         </w:rPr>
         <w:t xml:space="preserve"> </w:t>
       </w:r>
-      <w:proofErr w:type="spellStart"/>
       <w:r>
         <w:rPr>
           <w:rFonts w:ascii="Consolas" w:eastAsia="Times New Roman" w:hAnsi="Consolas" w:cs="Times New Roman"/>
@@ -121,7 +86,6 @@
         </w:rPr>
         <w:t>pickle</w:t>
       </w:r>
-      <w:proofErr w:type="spellEnd"/>
     </w:p>
     <w:p/>
     <w:p/>
@@ -173,22 +137,8 @@
           <w:lang w:eastAsia="sv-SE"/>
           <w14:ligatures w14:val="none"/>
         </w:rPr>
-        <w:t xml:space="preserve"># sort </w:t>
-      </w:r>
-      <w:proofErr w:type="gramStart"/>
-      <w:r>
-        <w:rPr>
-          <w:rFonts w:ascii="Consolas" w:eastAsia="Times New Roman" w:hAnsi="Consolas" w:cs="Times New Roman"/>
-          <w:color w:val="6A9955"/>
-          <w:kern w:val="0"/>
-          <w:sz w:val="21"/>
-          <w:szCs w:val="21"/>
-          <w:lang w:eastAsia="sv-SE"/>
-          <w14:ligatures w14:val="none"/>
-        </w:rPr>
-        <w:t>by namn</w:t>
-      </w:r>
-      <w:proofErr w:type="gramEnd"/>
+        <w:t># sort by namn</w:t>
+      </w:r>
     </w:p>
     <w:p>
       <w:pPr>
@@ -216,8 +166,6 @@
         </w:rPr>
         <w:t xml:space="preserve">        </w:t>
       </w:r>
-      <w:proofErr w:type="spellStart"/>
-      <w:proofErr w:type="gramStart"/>
       <w:r>
         <w:rPr>
           <w:rFonts w:ascii="Consolas" w:eastAsia="Times New Roman" w:hAnsi="Consolas" w:cs="Times New Roman"/>
@@ -254,8 +202,6 @@
         </w:rPr>
         <w:t>elevlist</w:t>
       </w:r>
-      <w:proofErr w:type="spellEnd"/>
-      <w:proofErr w:type="gramEnd"/>
       <w:r>
         <w:rPr>
           <w:rFonts w:ascii="Consolas" w:eastAsia="Times New Roman" w:hAnsi="Consolas" w:cs="Times New Roman"/>
@@ -268,7 +214,6 @@
         </w:rPr>
         <w:t xml:space="preserve">= </w:t>
       </w:r>
-      <w:proofErr w:type="spellStart"/>
       <w:r>
         <w:rPr>
           <w:rFonts w:ascii="Consolas" w:eastAsia="Times New Roman" w:hAnsi="Consolas" w:cs="Times New Roman"/>
@@ -281,7 +226,6 @@
         </w:rPr>
         <w:t>sorted</w:t>
       </w:r>
-      <w:proofErr w:type="spellEnd"/>
       <w:r>
         <w:rPr>
           <w:rFonts w:ascii="Consolas" w:eastAsia="Times New Roman" w:hAnsi="Consolas" w:cs="Times New Roman"/>
@@ -294,7 +238,6 @@
         </w:rPr>
         <w:t>(</w:t>
       </w:r>
-      <w:proofErr w:type="spellStart"/>
       <w:r>
         <w:rPr>
           <w:rFonts w:ascii="Consolas" w:eastAsia="Times New Roman" w:hAnsi="Consolas" w:cs="Times New Roman"/>
@@ -331,7 +274,6 @@
         </w:rPr>
         <w:t>elevlist</w:t>
       </w:r>
-      <w:proofErr w:type="spellEnd"/>
       <w:r>
         <w:rPr>
           <w:rFonts w:ascii="Consolas" w:eastAsia="Times New Roman" w:hAnsi="Consolas" w:cs="Times New Roman"/>
@@ -344,7 +286,6 @@
         </w:rPr>
         <w:t xml:space="preserve">, </w:t>
       </w:r>
-      <w:proofErr w:type="spellStart"/>
       <w:r>
         <w:rPr>
           <w:rFonts w:ascii="Consolas" w:eastAsia="Times New Roman" w:hAnsi="Consolas" w:cs="Times New Roman"/>
@@ -357,7 +298,6 @@
         </w:rPr>
         <w:t>key</w:t>
       </w:r>
-      <w:proofErr w:type="spellEnd"/>
       <w:r>
         <w:rPr>
           <w:rFonts w:ascii="Consolas" w:eastAsia="Times New Roman" w:hAnsi="Consolas" w:cs="Times New Roman"/>
@@ -418,7 +358,6 @@
         </w:rPr>
         <w:t xml:space="preserve">: </w:t>
       </w:r>
-      <w:proofErr w:type="spellStart"/>
       <w:r>
         <w:rPr>
           <w:rFonts w:ascii="Consolas" w:eastAsia="Times New Roman" w:hAnsi="Consolas" w:cs="Times New Roman"/>
@@ -441,20 +380,7 @@
           <w:lang w:eastAsia="sv-SE"/>
           <w14:ligatures w14:val="none"/>
         </w:rPr>
-        <w:t>.namn</w:t>
-      </w:r>
-      <w:proofErr w:type="spellEnd"/>
-      <w:r>
-        <w:rPr>
-          <w:rFonts w:ascii="Consolas" w:eastAsia="Times New Roman" w:hAnsi="Consolas" w:cs="Times New Roman"/>
-          <w:color w:val="D4D4D4"/>
-          <w:kern w:val="0"/>
-          <w:sz w:val="21"/>
-          <w:szCs w:val="21"/>
-          <w:lang w:eastAsia="sv-SE"/>
-          <w14:ligatures w14:val="none"/>
-        </w:rPr>
-        <w:t>)</w:t>
+        <w:t>.namn)</w:t>
       </w:r>
     </w:p>
     <w:p>
@@ -522,7 +448,6 @@
         </w:rPr>
         <w:t xml:space="preserve">        </w:t>
       </w:r>
-      <w:proofErr w:type="spellStart"/>
       <w:r>
         <w:rPr>
           <w:rFonts w:ascii="Consolas" w:eastAsia="Times New Roman" w:hAnsi="Consolas" w:cs="Times New Roman"/>
@@ -535,7 +460,6 @@
         </w:rPr>
         <w:t>with</w:t>
       </w:r>
-      <w:proofErr w:type="spellEnd"/>
       <w:r>
         <w:rPr>
           <w:rFonts w:ascii="Consolas" w:eastAsia="Times New Roman" w:hAnsi="Consolas" w:cs="Times New Roman"/>
@@ -548,8 +472,6 @@
         </w:rPr>
         <w:t xml:space="preserve"> </w:t>
       </w:r>
-      <w:proofErr w:type="spellStart"/>
-      <w:proofErr w:type="gramStart"/>
       <w:r>
         <w:rPr>
           <w:rFonts w:ascii="Consolas" w:eastAsia="Times New Roman" w:hAnsi="Consolas" w:cs="Times New Roman"/>
@@ -562,7 +484,6 @@
         </w:rPr>
         <w:t>open</w:t>
       </w:r>
-      <w:proofErr w:type="spellEnd"/>
       <w:r>
         <w:rPr>
           <w:rFonts w:ascii="Consolas" w:eastAsia="Times New Roman" w:hAnsi="Consolas" w:cs="Times New Roman"/>
@@ -575,8 +496,6 @@
         </w:rPr>
         <w:t>(</w:t>
       </w:r>
-      <w:proofErr w:type="spellStart"/>
-      <w:proofErr w:type="gramEnd"/>
       <w:r>
         <w:rPr>
           <w:rFonts w:ascii="Consolas" w:eastAsia="Times New Roman" w:hAnsi="Consolas" w:cs="Times New Roman"/>
@@ -613,7 +532,6 @@
         </w:rPr>
         <w:t>filnamn</w:t>
       </w:r>
-      <w:proofErr w:type="spellEnd"/>
       <w:r>
         <w:rPr>
           <w:rFonts w:ascii="Consolas" w:eastAsia="Times New Roman" w:hAnsi="Consolas" w:cs="Times New Roman"/>
@@ -636,33 +554,7 @@
           <w:lang w:eastAsia="sv-SE"/>
           <w14:ligatures w14:val="none"/>
         </w:rPr>
-        <w:t>"</w:t>
-      </w:r>
-      <w:proofErr w:type="spellStart"/>
-      <w:r>
-        <w:rPr>
-          <w:rFonts w:ascii="Consolas" w:eastAsia="Times New Roman" w:hAnsi="Consolas" w:cs="Times New Roman"/>
-          <w:color w:val="CE9178"/>
-          <w:kern w:val="0"/>
-          <w:sz w:val="21"/>
-          <w:szCs w:val="21"/>
-          <w:lang w:eastAsia="sv-SE"/>
-          <w14:ligatures w14:val="none"/>
-        </w:rPr>
-        <w:t>wb</w:t>
-      </w:r>
-      <w:proofErr w:type="spellEnd"/>
-      <w:r>
-        <w:rPr>
-          <w:rFonts w:ascii="Consolas" w:eastAsia="Times New Roman" w:hAnsi="Consolas" w:cs="Times New Roman"/>
-          <w:color w:val="CE9178"/>
-          <w:kern w:val="0"/>
-          <w:sz w:val="21"/>
-          <w:szCs w:val="21"/>
-          <w:lang w:eastAsia="sv-SE"/>
-          <w14:ligatures w14:val="none"/>
-        </w:rPr>
-        <w:t>"</w:t>
+        <w:t>"wb"</w:t>
       </w:r>
       <w:r>
         <w:rPr>
@@ -761,152 +653,8 @@
           <w:lang w:eastAsia="sv-SE"/>
           <w14:ligatures w14:val="none"/>
         </w:rPr>
-        <w:t xml:space="preserve"># </w:t>
-      </w:r>
-      <w:proofErr w:type="spellStart"/>
-      <w:r>
-        <w:rPr>
-          <w:rFonts w:ascii="Consolas" w:eastAsia="Times New Roman" w:hAnsi="Consolas" w:cs="Times New Roman"/>
-          <w:color w:val="6A9955"/>
-          <w:kern w:val="0"/>
-          <w:sz w:val="21"/>
-          <w:szCs w:val="21"/>
-          <w:lang w:eastAsia="sv-SE"/>
-          <w14:ligatures w14:val="none"/>
-        </w:rPr>
-        <w:t>use</w:t>
-      </w:r>
-      <w:proofErr w:type="spellEnd"/>
-      <w:r>
-        <w:rPr>
-          <w:rFonts w:ascii="Consolas" w:eastAsia="Times New Roman" w:hAnsi="Consolas" w:cs="Times New Roman"/>
-          <w:color w:val="6A9955"/>
-          <w:kern w:val="0"/>
-          <w:sz w:val="21"/>
-          <w:szCs w:val="21"/>
-          <w:lang w:eastAsia="sv-SE"/>
-          <w14:ligatures w14:val="none"/>
-        </w:rPr>
-        <w:t xml:space="preserve"> </w:t>
-      </w:r>
-      <w:proofErr w:type="spellStart"/>
-      <w:r>
-        <w:rPr>
-          <w:rFonts w:ascii="Consolas" w:eastAsia="Times New Roman" w:hAnsi="Consolas" w:cs="Times New Roman"/>
-          <w:color w:val="6A9955"/>
-          <w:kern w:val="0"/>
-          <w:sz w:val="21"/>
-          <w:szCs w:val="21"/>
-          <w:lang w:eastAsia="sv-SE"/>
-          <w14:ligatures w14:val="none"/>
-        </w:rPr>
-        <w:t>pickle</w:t>
-      </w:r>
-      <w:proofErr w:type="spellEnd"/>
-      <w:r>
-        <w:rPr>
-          <w:rFonts w:ascii="Consolas" w:eastAsia="Times New Roman" w:hAnsi="Consolas" w:cs="Times New Roman"/>
-          <w:color w:val="6A9955"/>
-          <w:kern w:val="0"/>
-          <w:sz w:val="21"/>
-          <w:szCs w:val="21"/>
-          <w:lang w:eastAsia="sv-SE"/>
-          <w14:ligatures w14:val="none"/>
-        </w:rPr>
-        <w:t xml:space="preserve"> to </w:t>
-      </w:r>
-      <w:proofErr w:type="spellStart"/>
-      <w:r>
-        <w:rPr>
-          <w:rFonts w:ascii="Consolas" w:eastAsia="Times New Roman" w:hAnsi="Consolas" w:cs="Times New Roman"/>
-          <w:color w:val="6A9955"/>
-          <w:kern w:val="0"/>
-          <w:sz w:val="21"/>
-          <w:szCs w:val="21"/>
-          <w:lang w:eastAsia="sv-SE"/>
-          <w14:ligatures w14:val="none"/>
-        </w:rPr>
-        <w:t>dump</w:t>
-      </w:r>
-      <w:proofErr w:type="spellEnd"/>
-      <w:r>
-        <w:rPr>
-          <w:rFonts w:ascii="Consolas" w:eastAsia="Times New Roman" w:hAnsi="Consolas" w:cs="Times New Roman"/>
-          <w:color w:val="6A9955"/>
-          <w:kern w:val="0"/>
-          <w:sz w:val="21"/>
-          <w:szCs w:val="21"/>
-          <w:lang w:eastAsia="sv-SE"/>
-          <w14:ligatures w14:val="none"/>
-        </w:rPr>
-        <w:t xml:space="preserve"> the list </w:t>
-      </w:r>
-      <w:proofErr w:type="spellStart"/>
-      <w:r>
-        <w:rPr>
-          <w:rFonts w:ascii="Consolas" w:eastAsia="Times New Roman" w:hAnsi="Consolas" w:cs="Times New Roman"/>
-          <w:color w:val="6A9955"/>
-          <w:kern w:val="0"/>
-          <w:sz w:val="21"/>
-          <w:szCs w:val="21"/>
-          <w:lang w:eastAsia="sv-SE"/>
-          <w14:ligatures w14:val="none"/>
-        </w:rPr>
-        <w:t>of</w:t>
-      </w:r>
-      <w:proofErr w:type="spellEnd"/>
-      <w:r>
-        <w:rPr>
-          <w:rFonts w:ascii="Consolas" w:eastAsia="Times New Roman" w:hAnsi="Consolas" w:cs="Times New Roman"/>
-          <w:color w:val="6A9955"/>
-          <w:kern w:val="0"/>
-          <w:sz w:val="21"/>
-          <w:szCs w:val="21"/>
-          <w:lang w:eastAsia="sv-SE"/>
-          <w14:ligatures w14:val="none"/>
-        </w:rPr>
-        <w:t xml:space="preserve"> </w:t>
-      </w:r>
-      <w:proofErr w:type="spellStart"/>
-      <w:r>
-        <w:rPr>
-          <w:rFonts w:ascii="Consolas" w:eastAsia="Times New Roman" w:hAnsi="Consolas" w:cs="Times New Roman"/>
-          <w:color w:val="6A9955"/>
-          <w:kern w:val="0"/>
-          <w:sz w:val="21"/>
-          <w:szCs w:val="21"/>
-          <w:lang w:eastAsia="sv-SE"/>
-          <w14:ligatures w14:val="none"/>
-        </w:rPr>
-        <w:t>objects</w:t>
-      </w:r>
-      <w:proofErr w:type="spellEnd"/>
-      <w:r>
-        <w:rPr>
-          <w:rFonts w:ascii="Consolas" w:eastAsia="Times New Roman" w:hAnsi="Consolas" w:cs="Times New Roman"/>
-          <w:color w:val="6A9955"/>
-          <w:kern w:val="0"/>
-          <w:sz w:val="21"/>
-          <w:szCs w:val="21"/>
-          <w:lang w:eastAsia="sv-SE"/>
-          <w14:ligatures w14:val="none"/>
-        </w:rPr>
-        <w:t xml:space="preserve"> to the </w:t>
-      </w:r>
-      <w:proofErr w:type="spellStart"/>
-      <w:r>
-        <w:rPr>
-          <w:rFonts w:ascii="Consolas" w:eastAsia="Times New Roman" w:hAnsi="Consolas" w:cs="Times New Roman"/>
-          <w:color w:val="6A9955"/>
-          <w:kern w:val="0"/>
-          <w:sz w:val="21"/>
-          <w:szCs w:val="21"/>
-          <w:lang w:eastAsia="sv-SE"/>
-          <w14:ligatures w14:val="none"/>
-        </w:rPr>
-        <w:t>file</w:t>
-      </w:r>
-      <w:proofErr w:type="spellEnd"/>
+        <w:t># use pickle to dump the list of objects to the file</w:t>
+      </w:r>
     </w:p>
     <w:p>
       <w:pPr>
@@ -934,8 +682,6 @@
         </w:rPr>
         <w:t xml:space="preserve">            </w:t>
       </w:r>
-      <w:proofErr w:type="spellStart"/>
-      <w:proofErr w:type="gramStart"/>
       <w:r>
         <w:rPr>
           <w:rFonts w:ascii="Consolas" w:eastAsia="Times New Roman" w:hAnsi="Consolas" w:cs="Times New Roman"/>
@@ -972,8 +718,6 @@
         </w:rPr>
         <w:t>dump</w:t>
       </w:r>
-      <w:proofErr w:type="spellEnd"/>
-      <w:proofErr w:type="gramEnd"/>
       <w:r>
         <w:rPr>
           <w:rFonts w:ascii="Consolas" w:eastAsia="Times New Roman" w:hAnsi="Consolas" w:cs="Times New Roman"/>
@@ -986,7 +730,6 @@
         </w:rPr>
         <w:t>(</w:t>
       </w:r>
-      <w:proofErr w:type="spellStart"/>
       <w:r>
         <w:rPr>
           <w:rFonts w:ascii="Consolas" w:eastAsia="Times New Roman" w:hAnsi="Consolas" w:cs="Times New Roman"/>
@@ -1023,7 +766,6 @@
         </w:rPr>
         <w:t>elevlist</w:t>
       </w:r>
-      <w:proofErr w:type="spellEnd"/>
       <w:r>
         <w:rPr>
           <w:rFonts w:ascii="Consolas" w:eastAsia="Times New Roman" w:hAnsi="Consolas" w:cs="Times New Roman"/>
@@ -1103,33 +845,7 @@
           <w:lang w:eastAsia="sv-SE"/>
           <w14:ligatures w14:val="none"/>
         </w:rPr>
-        <w:t>#read_from_</w:t>
-      </w:r>
-      <w:proofErr w:type="gramStart"/>
-      <w:r>
-        <w:rPr>
-          <w:rFonts w:ascii="Consolas" w:eastAsia="Times New Roman" w:hAnsi="Consolas" w:cs="Times New Roman"/>
-          <w:color w:val="6A9955"/>
-          <w:kern w:val="0"/>
-          <w:sz w:val="21"/>
-          <w:szCs w:val="21"/>
-          <w:lang w:eastAsia="sv-SE"/>
-          <w14:ligatures w14:val="none"/>
-        </w:rPr>
-        <w:t>file(</w:t>
-      </w:r>
-      <w:proofErr w:type="gramEnd"/>
-      <w:r>
-        <w:rPr>
-          <w:rFonts w:ascii="Consolas" w:eastAsia="Times New Roman" w:hAnsi="Consolas" w:cs="Times New Roman"/>
-          <w:color w:val="6A9955"/>
-          <w:kern w:val="0"/>
-          <w:sz w:val="21"/>
-          <w:szCs w:val="21"/>
-          <w:lang w:eastAsia="sv-SE"/>
-          <w14:ligatures w14:val="none"/>
-        </w:rPr>
-        <w:t>)--------------------------------------------------------------------</w:t>
+        <w:t>#read_from_file()--------------------------------------------------------------------</w:t>
       </w:r>
     </w:p>
     <w:p>
@@ -1158,7 +874,6 @@
         </w:rPr>
         <w:t xml:space="preserve">    </w:t>
       </w:r>
-      <w:proofErr w:type="spellStart"/>
       <w:r>
         <w:rPr>
           <w:rFonts w:ascii="Consolas" w:eastAsia="Times New Roman" w:hAnsi="Consolas" w:cs="Times New Roman"/>
@@ -1171,7 +886,6 @@
         </w:rPr>
         <w:t>def</w:t>
       </w:r>
-      <w:proofErr w:type="spellEnd"/>
       <w:r>
         <w:rPr>
           <w:rFonts w:ascii="Consolas" w:eastAsia="Times New Roman" w:hAnsi="Consolas" w:cs="Times New Roman"/>
@@ -1184,7 +898,6 @@
         </w:rPr>
         <w:t xml:space="preserve"> </w:t>
       </w:r>
-      <w:proofErr w:type="spellStart"/>
       <w:r>
         <w:rPr>
           <w:rFonts w:ascii="Consolas" w:eastAsia="Times New Roman" w:hAnsi="Consolas" w:cs="Times New Roman"/>
@@ -1197,7 +910,6 @@
         </w:rPr>
         <w:t>read_from_file</w:t>
       </w:r>
-      <w:proofErr w:type="spellEnd"/>
       <w:r>
         <w:rPr>
           <w:rFonts w:ascii="Consolas" w:eastAsia="Times New Roman" w:hAnsi="Consolas" w:cs="Times New Roman"/>
@@ -1210,7 +922,6 @@
         </w:rPr>
         <w:t>(</w:t>
       </w:r>
-      <w:proofErr w:type="spellStart"/>
       <w:r>
         <w:rPr>
           <w:rFonts w:ascii="Consolas" w:eastAsia="Times New Roman" w:hAnsi="Consolas" w:cs="Times New Roman"/>
@@ -1223,7 +934,6 @@
         </w:rPr>
         <w:t>self</w:t>
       </w:r>
-      <w:proofErr w:type="spellEnd"/>
       <w:r>
         <w:rPr>
           <w:rFonts w:ascii="Consolas" w:eastAsia="Times New Roman" w:hAnsi="Consolas" w:cs="Times New Roman"/>
@@ -1329,7 +1039,6 @@
         </w:rPr>
         <w:t xml:space="preserve">        </w:t>
       </w:r>
-      <w:proofErr w:type="spellStart"/>
       <w:r>
         <w:rPr>
           <w:rFonts w:ascii="Consolas" w:eastAsia="Times New Roman" w:hAnsi="Consolas" w:cs="Times New Roman"/>
@@ -1342,7 +1051,6 @@
         </w:rPr>
         <w:t>if</w:t>
       </w:r>
-      <w:proofErr w:type="spellEnd"/>
       <w:r>
         <w:rPr>
           <w:rFonts w:ascii="Consolas" w:eastAsia="Times New Roman" w:hAnsi="Consolas" w:cs="Times New Roman"/>
@@ -1379,8 +1087,6 @@
         </w:rPr>
         <w:t xml:space="preserve"> </w:t>
       </w:r>
-      <w:proofErr w:type="spellStart"/>
-      <w:proofErr w:type="gramStart"/>
       <w:r>
         <w:rPr>
           <w:rFonts w:ascii="Consolas" w:eastAsia="Times New Roman" w:hAnsi="Consolas" w:cs="Times New Roman"/>
@@ -1417,7 +1123,6 @@
         </w:rPr>
         <w:t>path</w:t>
       </w:r>
-      <w:proofErr w:type="gramEnd"/>
       <w:r>
         <w:rPr>
           <w:rFonts w:ascii="Consolas" w:eastAsia="Times New Roman" w:hAnsi="Consolas" w:cs="Times New Roman"/>
@@ -1442,7 +1147,6 @@
         </w:rPr>
         <w:t>exists</w:t>
       </w:r>
-      <w:proofErr w:type="spellEnd"/>
       <w:r>
         <w:rPr>
           <w:rFonts w:ascii="Consolas" w:eastAsia="Times New Roman" w:hAnsi="Consolas" w:cs="Times New Roman"/>
@@ -1455,7 +1159,6 @@
         </w:rPr>
         <w:t>(</w:t>
       </w:r>
-      <w:proofErr w:type="spellStart"/>
       <w:r>
         <w:rPr>
           <w:rFonts w:ascii="Consolas" w:eastAsia="Times New Roman" w:hAnsi="Consolas" w:cs="Times New Roman"/>
@@ -1492,7 +1195,6 @@
         </w:rPr>
         <w:t>filnamn</w:t>
       </w:r>
-      <w:proofErr w:type="spellEnd"/>
       <w:r>
         <w:rPr>
           <w:rFonts w:ascii="Consolas" w:eastAsia="Times New Roman" w:hAnsi="Consolas" w:cs="Times New Roman"/>
@@ -1532,7 +1234,6 @@
         </w:rPr>
         <w:t xml:space="preserve">            </w:t>
       </w:r>
-      <w:proofErr w:type="spellStart"/>
       <w:r>
         <w:rPr>
           <w:rFonts w:ascii="Consolas" w:eastAsia="Times New Roman" w:hAnsi="Consolas" w:cs="Times New Roman"/>
@@ -1545,7 +1246,6 @@
         </w:rPr>
         <w:t>with</w:t>
       </w:r>
-      <w:proofErr w:type="spellEnd"/>
       <w:r>
         <w:rPr>
           <w:rFonts w:ascii="Consolas" w:eastAsia="Times New Roman" w:hAnsi="Consolas" w:cs="Times New Roman"/>
@@ -1558,8 +1258,6 @@
         </w:rPr>
         <w:t xml:space="preserve"> </w:t>
       </w:r>
-      <w:proofErr w:type="spellStart"/>
-      <w:proofErr w:type="gramStart"/>
       <w:r>
         <w:rPr>
           <w:rFonts w:ascii="Consolas" w:eastAsia="Times New Roman" w:hAnsi="Consolas" w:cs="Times New Roman"/>
@@ -1572,7 +1270,6 @@
         </w:rPr>
         <w:t>open</w:t>
       </w:r>
-      <w:proofErr w:type="spellEnd"/>
       <w:r>
         <w:rPr>
           <w:rFonts w:ascii="Consolas" w:eastAsia="Times New Roman" w:hAnsi="Consolas" w:cs="Times New Roman"/>
@@ -1585,8 +1282,6 @@
         </w:rPr>
         <w:t>(</w:t>
       </w:r>
-      <w:proofErr w:type="spellStart"/>
-      <w:proofErr w:type="gramEnd"/>
       <w:r>
         <w:rPr>
           <w:rFonts w:ascii="Consolas" w:eastAsia="Times New Roman" w:hAnsi="Consolas" w:cs="Times New Roman"/>
@@ -1623,7 +1318,6 @@
         </w:rPr>
         <w:t>filnamn</w:t>
       </w:r>
-      <w:proofErr w:type="spellEnd"/>
       <w:r>
         <w:rPr>
           <w:rFonts w:ascii="Consolas" w:eastAsia="Times New Roman" w:hAnsi="Consolas" w:cs="Times New Roman"/>
@@ -1735,8 +1429,6 @@
         </w:rPr>
         <w:t xml:space="preserve">                </w:t>
       </w:r>
-      <w:proofErr w:type="spellStart"/>
-      <w:proofErr w:type="gramStart"/>
       <w:r>
         <w:rPr>
           <w:rFonts w:ascii="Consolas" w:eastAsia="Times New Roman" w:hAnsi="Consolas" w:cs="Times New Roman"/>
@@ -1773,8 +1465,6 @@
         </w:rPr>
         <w:t>write</w:t>
       </w:r>
-      <w:proofErr w:type="spellEnd"/>
-      <w:proofErr w:type="gramEnd"/>
       <w:r>
         <w:rPr>
           <w:rFonts w:ascii="Consolas" w:eastAsia="Times New Roman" w:hAnsi="Consolas" w:cs="Times New Roman"/>
@@ -1848,33 +1538,7 @@
           <w:lang w:eastAsia="sv-SE"/>
           <w14:ligatures w14:val="none"/>
         </w:rPr>
-        <w:t xml:space="preserve">#print(f"{filename} </w:t>
-      </w:r>
-      <w:proofErr w:type="spellStart"/>
-      <w:r>
-        <w:rPr>
-          <w:rFonts w:ascii="Consolas" w:eastAsia="Times New Roman" w:hAnsi="Consolas" w:cs="Times New Roman"/>
-          <w:color w:val="6A9955"/>
-          <w:kern w:val="0"/>
-          <w:sz w:val="21"/>
-          <w:szCs w:val="21"/>
-          <w:lang w:eastAsia="sv-SE"/>
-          <w14:ligatures w14:val="none"/>
-        </w:rPr>
-        <w:t>created</w:t>
-      </w:r>
-      <w:proofErr w:type="spellEnd"/>
-      <w:r>
-        <w:rPr>
-          <w:rFonts w:ascii="Consolas" w:eastAsia="Times New Roman" w:hAnsi="Consolas" w:cs="Times New Roman"/>
-          <w:color w:val="6A9955"/>
-          <w:kern w:val="0"/>
-          <w:sz w:val="21"/>
-          <w:szCs w:val="21"/>
-          <w:lang w:eastAsia="sv-SE"/>
-          <w14:ligatures w14:val="none"/>
-        </w:rPr>
-        <w:t>.")</w:t>
+        <w:t>#print(f"{filename} created.")</w:t>
       </w:r>
     </w:p>
     <w:p>
@@ -1930,7 +1594,6 @@
         </w:rPr>
         <w:t xml:space="preserve">        </w:t>
       </w:r>
-      <w:proofErr w:type="spellStart"/>
       <w:r>
         <w:rPr>
           <w:rFonts w:ascii="Consolas" w:eastAsia="Times New Roman" w:hAnsi="Consolas" w:cs="Times New Roman"/>
@@ -1943,7 +1606,6 @@
         </w:rPr>
         <w:t>else</w:t>
       </w:r>
-      <w:proofErr w:type="spellEnd"/>
       <w:r>
         <w:rPr>
           <w:rFonts w:ascii="Consolas" w:eastAsia="Times New Roman" w:hAnsi="Consolas" w:cs="Times New Roman"/>
@@ -1993,74 +1655,8 @@
           <w:lang w:eastAsia="sv-SE"/>
           <w14:ligatures w14:val="none"/>
         </w:rPr>
-        <w:t xml:space="preserve"># </w:t>
-      </w:r>
-      <w:proofErr w:type="spellStart"/>
-      <w:r>
-        <w:rPr>
-          <w:rFonts w:ascii="Consolas" w:eastAsia="Times New Roman" w:hAnsi="Consolas" w:cs="Times New Roman"/>
-          <w:color w:val="6A9955"/>
-          <w:kern w:val="0"/>
-          <w:sz w:val="21"/>
-          <w:szCs w:val="21"/>
-          <w:lang w:eastAsia="sv-SE"/>
-          <w14:ligatures w14:val="none"/>
-        </w:rPr>
-        <w:t>open</w:t>
-      </w:r>
-      <w:proofErr w:type="spellEnd"/>
-      <w:r>
-        <w:rPr>
-          <w:rFonts w:ascii="Consolas" w:eastAsia="Times New Roman" w:hAnsi="Consolas" w:cs="Times New Roman"/>
-          <w:color w:val="6A9955"/>
-          <w:kern w:val="0"/>
-          <w:sz w:val="21"/>
-          <w:szCs w:val="21"/>
-          <w:lang w:eastAsia="sv-SE"/>
-          <w14:ligatures w14:val="none"/>
-        </w:rPr>
-        <w:t xml:space="preserve"> the </w:t>
-      </w:r>
-      <w:proofErr w:type="spellStart"/>
-      <w:r>
-        <w:rPr>
-          <w:rFonts w:ascii="Consolas" w:eastAsia="Times New Roman" w:hAnsi="Consolas" w:cs="Times New Roman"/>
-          <w:color w:val="6A9955"/>
-          <w:kern w:val="0"/>
-          <w:sz w:val="21"/>
-          <w:szCs w:val="21"/>
-          <w:lang w:eastAsia="sv-SE"/>
-          <w14:ligatures w14:val="none"/>
-        </w:rPr>
-        <w:t>file</w:t>
-      </w:r>
-      <w:proofErr w:type="spellEnd"/>
-      <w:r>
-        <w:rPr>
-          <w:rFonts w:ascii="Consolas" w:eastAsia="Times New Roman" w:hAnsi="Consolas" w:cs="Times New Roman"/>
-          <w:color w:val="6A9955"/>
-          <w:kern w:val="0"/>
-          <w:sz w:val="21"/>
-          <w:szCs w:val="21"/>
-          <w:lang w:eastAsia="sv-SE"/>
-          <w14:ligatures w14:val="none"/>
-        </w:rPr>
-        <w:t xml:space="preserve"> for </w:t>
-      </w:r>
-      <w:proofErr w:type="spellStart"/>
-      <w:r>
-        <w:rPr>
-          <w:rFonts w:ascii="Consolas" w:eastAsia="Times New Roman" w:hAnsi="Consolas" w:cs="Times New Roman"/>
-          <w:color w:val="6A9955"/>
-          <w:kern w:val="0"/>
-          <w:sz w:val="21"/>
-          <w:szCs w:val="21"/>
-          <w:lang w:eastAsia="sv-SE"/>
-          <w14:ligatures w14:val="none"/>
-        </w:rPr>
-        <w:t>reading</w:t>
-      </w:r>
-      <w:proofErr w:type="spellEnd"/>
+        <w:t># open the file for reading</w:t>
+      </w:r>
     </w:p>
     <w:p>
       <w:pPr>
@@ -2088,7 +1684,6 @@
         </w:rPr>
         <w:t xml:space="preserve">            </w:t>
       </w:r>
-      <w:proofErr w:type="spellStart"/>
       <w:r>
         <w:rPr>
           <w:rFonts w:ascii="Consolas" w:eastAsia="Times New Roman" w:hAnsi="Consolas" w:cs="Times New Roman"/>
@@ -2101,7 +1696,6 @@
         </w:rPr>
         <w:t>with</w:t>
       </w:r>
-      <w:proofErr w:type="spellEnd"/>
       <w:r>
         <w:rPr>
           <w:rFonts w:ascii="Consolas" w:eastAsia="Times New Roman" w:hAnsi="Consolas" w:cs="Times New Roman"/>
@@ -2114,8 +1708,6 @@
         </w:rPr>
         <w:t xml:space="preserve"> </w:t>
       </w:r>
-      <w:proofErr w:type="spellStart"/>
-      <w:proofErr w:type="gramStart"/>
       <w:r>
         <w:rPr>
           <w:rFonts w:ascii="Consolas" w:eastAsia="Times New Roman" w:hAnsi="Consolas" w:cs="Times New Roman"/>
@@ -2128,7 +1720,6 @@
         </w:rPr>
         <w:t>open</w:t>
       </w:r>
-      <w:proofErr w:type="spellEnd"/>
       <w:r>
         <w:rPr>
           <w:rFonts w:ascii="Consolas" w:eastAsia="Times New Roman" w:hAnsi="Consolas" w:cs="Times New Roman"/>
@@ -2141,8 +1732,6 @@
         </w:rPr>
         <w:t>(</w:t>
       </w:r>
-      <w:proofErr w:type="spellStart"/>
-      <w:proofErr w:type="gramEnd"/>
       <w:r>
         <w:rPr>
           <w:rFonts w:ascii="Consolas" w:eastAsia="Times New Roman" w:hAnsi="Consolas" w:cs="Times New Roman"/>
@@ -2179,7 +1768,6 @@
         </w:rPr>
         <w:t>filnamn</w:t>
       </w:r>
-      <w:proofErr w:type="spellEnd"/>
       <w:r>
         <w:rPr>
           <w:rFonts w:ascii="Consolas" w:eastAsia="Times New Roman" w:hAnsi="Consolas" w:cs="Times New Roman"/>
@@ -2202,33 +1790,7 @@
           <w:lang w:eastAsia="sv-SE"/>
           <w14:ligatures w14:val="none"/>
         </w:rPr>
-        <w:t>"</w:t>
-      </w:r>
-      <w:proofErr w:type="spellStart"/>
-      <w:r>
-        <w:rPr>
-          <w:rFonts w:ascii="Consolas" w:eastAsia="Times New Roman" w:hAnsi="Consolas" w:cs="Times New Roman"/>
-          <w:color w:val="CE9178"/>
-          <w:kern w:val="0"/>
-          <w:sz w:val="21"/>
-          <w:szCs w:val="21"/>
-          <w:lang w:eastAsia="sv-SE"/>
-          <w14:ligatures w14:val="none"/>
-        </w:rPr>
-        <w:t>rb</w:t>
-      </w:r>
-      <w:proofErr w:type="spellEnd"/>
-      <w:r>
-        <w:rPr>
-          <w:rFonts w:ascii="Consolas" w:eastAsia="Times New Roman" w:hAnsi="Consolas" w:cs="Times New Roman"/>
-          <w:color w:val="CE9178"/>
-          <w:kern w:val="0"/>
-          <w:sz w:val="21"/>
-          <w:szCs w:val="21"/>
-          <w:lang w:eastAsia="sv-SE"/>
-          <w14:ligatures w14:val="none"/>
-        </w:rPr>
-        <w:t>"</w:t>
+        <w:t>"rb"</w:t>
       </w:r>
       <w:r>
         <w:rPr>
@@ -2327,152 +1889,8 @@
           <w:lang w:eastAsia="sv-SE"/>
           <w14:ligatures w14:val="none"/>
         </w:rPr>
-        <w:t xml:space="preserve"># </w:t>
-      </w:r>
-      <w:proofErr w:type="spellStart"/>
-      <w:r>
-        <w:rPr>
-          <w:rFonts w:ascii="Consolas" w:eastAsia="Times New Roman" w:hAnsi="Consolas" w:cs="Times New Roman"/>
-          <w:color w:val="6A9955"/>
-          <w:kern w:val="0"/>
-          <w:sz w:val="21"/>
-          <w:szCs w:val="21"/>
-          <w:lang w:eastAsia="sv-SE"/>
-          <w14:ligatures w14:val="none"/>
-        </w:rPr>
-        <w:t>use</w:t>
-      </w:r>
-      <w:proofErr w:type="spellEnd"/>
-      <w:r>
-        <w:rPr>
-          <w:rFonts w:ascii="Consolas" w:eastAsia="Times New Roman" w:hAnsi="Consolas" w:cs="Times New Roman"/>
-          <w:color w:val="6A9955"/>
-          <w:kern w:val="0"/>
-          <w:sz w:val="21"/>
-          <w:szCs w:val="21"/>
-          <w:lang w:eastAsia="sv-SE"/>
-          <w14:ligatures w14:val="none"/>
-        </w:rPr>
-        <w:t xml:space="preserve"> </w:t>
-      </w:r>
-      <w:proofErr w:type="spellStart"/>
-      <w:r>
-        <w:rPr>
-          <w:rFonts w:ascii="Consolas" w:eastAsia="Times New Roman" w:hAnsi="Consolas" w:cs="Times New Roman"/>
-          <w:color w:val="6A9955"/>
-          <w:kern w:val="0"/>
-          <w:sz w:val="21"/>
-          <w:szCs w:val="21"/>
-          <w:lang w:eastAsia="sv-SE"/>
-          <w14:ligatures w14:val="none"/>
-        </w:rPr>
-        <w:t>pickle</w:t>
-      </w:r>
-      <w:proofErr w:type="spellEnd"/>
-      <w:r>
-        <w:rPr>
-          <w:rFonts w:ascii="Consolas" w:eastAsia="Times New Roman" w:hAnsi="Consolas" w:cs="Times New Roman"/>
-          <w:color w:val="6A9955"/>
-          <w:kern w:val="0"/>
-          <w:sz w:val="21"/>
-          <w:szCs w:val="21"/>
-          <w:lang w:eastAsia="sv-SE"/>
-          <w14:ligatures w14:val="none"/>
-        </w:rPr>
-        <w:t xml:space="preserve"> to </w:t>
-      </w:r>
-      <w:proofErr w:type="spellStart"/>
-      <w:r>
-        <w:rPr>
-          <w:rFonts w:ascii="Consolas" w:eastAsia="Times New Roman" w:hAnsi="Consolas" w:cs="Times New Roman"/>
-          <w:color w:val="6A9955"/>
-          <w:kern w:val="0"/>
-          <w:sz w:val="21"/>
-          <w:szCs w:val="21"/>
-          <w:lang w:eastAsia="sv-SE"/>
-          <w14:ligatures w14:val="none"/>
-        </w:rPr>
-        <w:t>load</w:t>
-      </w:r>
-      <w:proofErr w:type="spellEnd"/>
-      <w:r>
-        <w:rPr>
-          <w:rFonts w:ascii="Consolas" w:eastAsia="Times New Roman" w:hAnsi="Consolas" w:cs="Times New Roman"/>
-          <w:color w:val="6A9955"/>
-          <w:kern w:val="0"/>
-          <w:sz w:val="21"/>
-          <w:szCs w:val="21"/>
-          <w:lang w:eastAsia="sv-SE"/>
-          <w14:ligatures w14:val="none"/>
-        </w:rPr>
-        <w:t xml:space="preserve"> the list </w:t>
-      </w:r>
-      <w:proofErr w:type="spellStart"/>
-      <w:r>
-        <w:rPr>
-          <w:rFonts w:ascii="Consolas" w:eastAsia="Times New Roman" w:hAnsi="Consolas" w:cs="Times New Roman"/>
-          <w:color w:val="6A9955"/>
-          <w:kern w:val="0"/>
-          <w:sz w:val="21"/>
-          <w:szCs w:val="21"/>
-          <w:lang w:eastAsia="sv-SE"/>
-          <w14:ligatures w14:val="none"/>
-        </w:rPr>
-        <w:t>of</w:t>
-      </w:r>
-      <w:proofErr w:type="spellEnd"/>
-      <w:r>
-        <w:rPr>
-          <w:rFonts w:ascii="Consolas" w:eastAsia="Times New Roman" w:hAnsi="Consolas" w:cs="Times New Roman"/>
-          <w:color w:val="6A9955"/>
-          <w:kern w:val="0"/>
-          <w:sz w:val="21"/>
-          <w:szCs w:val="21"/>
-          <w:lang w:eastAsia="sv-SE"/>
-          <w14:ligatures w14:val="none"/>
-        </w:rPr>
-        <w:t xml:space="preserve"> </w:t>
-      </w:r>
-      <w:proofErr w:type="spellStart"/>
-      <w:r>
-        <w:rPr>
-          <w:rFonts w:ascii="Consolas" w:eastAsia="Times New Roman" w:hAnsi="Consolas" w:cs="Times New Roman"/>
-          <w:color w:val="6A9955"/>
-          <w:kern w:val="0"/>
-          <w:sz w:val="21"/>
-          <w:szCs w:val="21"/>
-          <w:lang w:eastAsia="sv-SE"/>
-          <w14:ligatures w14:val="none"/>
-        </w:rPr>
-        <w:t>objects</w:t>
-      </w:r>
-      <w:proofErr w:type="spellEnd"/>
-      <w:r>
-        <w:rPr>
-          <w:rFonts w:ascii="Consolas" w:eastAsia="Times New Roman" w:hAnsi="Consolas" w:cs="Times New Roman"/>
-          <w:color w:val="6A9955"/>
-          <w:kern w:val="0"/>
-          <w:sz w:val="21"/>
-          <w:szCs w:val="21"/>
-          <w:lang w:eastAsia="sv-SE"/>
-          <w14:ligatures w14:val="none"/>
-        </w:rPr>
-        <w:t xml:space="preserve"> from the </w:t>
-      </w:r>
-      <w:proofErr w:type="spellStart"/>
-      <w:r>
-        <w:rPr>
-          <w:rFonts w:ascii="Consolas" w:eastAsia="Times New Roman" w:hAnsi="Consolas" w:cs="Times New Roman"/>
-          <w:color w:val="6A9955"/>
-          <w:kern w:val="0"/>
-          <w:sz w:val="21"/>
-          <w:szCs w:val="21"/>
-          <w:lang w:eastAsia="sv-SE"/>
-          <w14:ligatures w14:val="none"/>
-        </w:rPr>
-        <w:t>file</w:t>
-      </w:r>
-      <w:proofErr w:type="spellEnd"/>
+        <w:t># use pickle to load the list of objects from the file</w:t>
+      </w:r>
     </w:p>
     <w:p>
       <w:pPr>
@@ -2524,8 +1942,6 @@
         </w:rPr>
         <w:t xml:space="preserve"> = </w:t>
       </w:r>
-      <w:proofErr w:type="spellStart"/>
-      <w:proofErr w:type="gramStart"/>
       <w:r>
         <w:rPr>
           <w:rFonts w:ascii="Consolas" w:eastAsia="Times New Roman" w:hAnsi="Consolas" w:cs="Times New Roman"/>
@@ -2562,8 +1978,6 @@
         </w:rPr>
         <w:t>load</w:t>
       </w:r>
-      <w:proofErr w:type="spellEnd"/>
-      <w:proofErr w:type="gramEnd"/>
       <w:r>
         <w:rPr>
           <w:rFonts w:ascii="Consolas" w:eastAsia="Times New Roman" w:hAnsi="Consolas" w:cs="Times New Roman"/>
@@ -2627,8 +2041,6 @@
         </w:rPr>
         <w:t xml:space="preserve">                </w:t>
       </w:r>
-      <w:proofErr w:type="spellStart"/>
-      <w:proofErr w:type="gramStart"/>
       <w:r>
         <w:rPr>
           <w:rFonts w:ascii="Consolas" w:eastAsia="Times New Roman" w:hAnsi="Consolas" w:cs="Times New Roman"/>
@@ -2665,8 +2077,6 @@
         </w:rPr>
         <w:t>elevlist</w:t>
       </w:r>
-      <w:proofErr w:type="spellEnd"/>
-      <w:proofErr w:type="gramEnd"/>
       <w:r>
         <w:rPr>
           <w:rFonts w:ascii="Consolas" w:eastAsia="Times New Roman" w:hAnsi="Consolas" w:cs="Times New Roman"/>

</xml_diff>